<commit_message>
Mise à jour de la V2 du rapport
</commit_message>
<xml_diff>
--- a/conception/Bill of specifications maze in C language V2 - Royet Jules R&I.docx
+++ b/conception/Bill of specifications maze in C language V2 - Royet Jules R&I.docx
@@ -410,7 +410,7 @@
           <w:r>
             <w:fldChar w:fldCharType="separate"/>
           </w:r>
-          <w:hyperlink w:anchor="_Toc131950892" w:history="1">
+          <w:hyperlink w:anchor="_Toc132121135" w:history="1">
             <w:r>
               <w:rPr>
                 <w:rStyle w:val="Lienhypertexte"/>
@@ -452,7 +452,7 @@
                 <w:noProof/>
                 <w:webHidden/>
               </w:rPr>
-              <w:instrText xml:space="preserve"> PAGEREF _Toc131950892 \h </w:instrText>
+              <w:instrText xml:space="preserve"> PAGEREF _Toc132121135 \h </w:instrText>
             </w:r>
             <w:r>
               <w:rPr>
@@ -496,7 +496,7 @@
               <w:lang w:val="fr-FR"/>
             </w:rPr>
           </w:pPr>
-          <w:hyperlink w:anchor="_Toc131950893" w:history="1">
+          <w:hyperlink w:anchor="_Toc132121136" w:history="1">
             <w:r>
               <w:rPr>
                 <w:rStyle w:val="Lienhypertexte"/>
@@ -538,7 +538,7 @@
                 <w:noProof/>
                 <w:webHidden/>
               </w:rPr>
-              <w:instrText xml:space="preserve"> PAGEREF _Toc131950893 \h </w:instrText>
+              <w:instrText xml:space="preserve"> PAGEREF _Toc132121136 \h </w:instrText>
             </w:r>
             <w:r>
               <w:rPr>
@@ -582,7 +582,7 @@
               <w:lang w:val="fr-FR"/>
             </w:rPr>
           </w:pPr>
-          <w:hyperlink w:anchor="_Toc131950894" w:history="1">
+          <w:hyperlink w:anchor="_Toc132121137" w:history="1">
             <w:r>
               <w:rPr>
                 <w:rStyle w:val="Lienhypertexte"/>
@@ -624,7 +624,7 @@
                 <w:noProof/>
                 <w:webHidden/>
               </w:rPr>
-              <w:instrText xml:space="preserve"> PAGEREF _Toc131950894 \h </w:instrText>
+              <w:instrText xml:space="preserve"> PAGEREF _Toc132121137 \h </w:instrText>
             </w:r>
             <w:r>
               <w:rPr>
@@ -668,7 +668,7 @@
               <w:lang w:val="fr-FR"/>
             </w:rPr>
           </w:pPr>
-          <w:hyperlink w:anchor="_Toc131950895" w:history="1">
+          <w:hyperlink w:anchor="_Toc132121138" w:history="1">
             <w:r>
               <w:rPr>
                 <w:rStyle w:val="Lienhypertexte"/>
@@ -710,7 +710,7 @@
                 <w:noProof/>
                 <w:webHidden/>
               </w:rPr>
-              <w:instrText xml:space="preserve"> PAGEREF _Toc131950895 \h </w:instrText>
+              <w:instrText xml:space="preserve"> PAGEREF _Toc132121138 \h </w:instrText>
             </w:r>
             <w:r>
               <w:rPr>
@@ -754,7 +754,7 @@
               <w:lang w:val="fr-FR"/>
             </w:rPr>
           </w:pPr>
-          <w:hyperlink w:anchor="_Toc131950896" w:history="1">
+          <w:hyperlink w:anchor="_Toc132121139" w:history="1">
             <w:r>
               <w:rPr>
                 <w:rStyle w:val="Lienhypertexte"/>
@@ -796,7 +796,7 @@
                 <w:noProof/>
                 <w:webHidden/>
               </w:rPr>
-              <w:instrText xml:space="preserve"> PAGEREF _Toc131950896 \h </w:instrText>
+              <w:instrText xml:space="preserve"> PAGEREF _Toc132121139 \h </w:instrText>
             </w:r>
             <w:r>
               <w:rPr>
@@ -840,7 +840,7 @@
               <w:lang w:val="fr-FR"/>
             </w:rPr>
           </w:pPr>
-          <w:hyperlink w:anchor="_Toc131950897" w:history="1">
+          <w:hyperlink w:anchor="_Toc132121140" w:history="1">
             <w:r>
               <w:rPr>
                 <w:rStyle w:val="Lienhypertexte"/>
@@ -882,7 +882,7 @@
                 <w:noProof/>
                 <w:webHidden/>
               </w:rPr>
-              <w:instrText xml:space="preserve"> PAGEREF _Toc131950897 \h </w:instrText>
+              <w:instrText xml:space="preserve"> PAGEREF _Toc132121140 \h </w:instrText>
             </w:r>
             <w:r>
               <w:rPr>
@@ -926,7 +926,7 @@
               <w:lang w:val="fr-FR"/>
             </w:rPr>
           </w:pPr>
-          <w:hyperlink w:anchor="_Toc131950898" w:history="1">
+          <w:hyperlink w:anchor="_Toc132121141" w:history="1">
             <w:r>
               <w:rPr>
                 <w:rStyle w:val="Lienhypertexte"/>
@@ -968,7 +968,7 @@
                 <w:noProof/>
                 <w:webHidden/>
               </w:rPr>
-              <w:instrText xml:space="preserve"> PAGEREF _Toc131950898 \h </w:instrText>
+              <w:instrText xml:space="preserve"> PAGEREF _Toc132121141 \h </w:instrText>
             </w:r>
             <w:r>
               <w:rPr>
@@ -1012,7 +1012,7 @@
               <w:lang w:val="fr-FR"/>
             </w:rPr>
           </w:pPr>
-          <w:hyperlink w:anchor="_Toc131950899" w:history="1">
+          <w:hyperlink w:anchor="_Toc132121142" w:history="1">
             <w:r>
               <w:rPr>
                 <w:rStyle w:val="Lienhypertexte"/>
@@ -1054,7 +1054,7 @@
                 <w:noProof/>
                 <w:webHidden/>
               </w:rPr>
-              <w:instrText xml:space="preserve"> PAGEREF _Toc131950899 \h </w:instrText>
+              <w:instrText xml:space="preserve"> PAGEREF _Toc132121142 \h </w:instrText>
             </w:r>
             <w:r>
               <w:rPr>
@@ -1098,7 +1098,7 @@
               <w:lang w:val="fr-FR"/>
             </w:rPr>
           </w:pPr>
-          <w:hyperlink w:anchor="_Toc131950900" w:history="1">
+          <w:hyperlink w:anchor="_Toc132121143" w:history="1">
             <w:r>
               <w:rPr>
                 <w:rStyle w:val="Lienhypertexte"/>
@@ -1140,7 +1140,7 @@
                 <w:noProof/>
                 <w:webHidden/>
               </w:rPr>
-              <w:instrText xml:space="preserve"> PAGEREF _Toc131950900 \h </w:instrText>
+              <w:instrText xml:space="preserve"> PAGEREF _Toc132121143 \h </w:instrText>
             </w:r>
             <w:r>
               <w:rPr>
@@ -1184,7 +1184,7 @@
               <w:lang w:val="fr-FR"/>
             </w:rPr>
           </w:pPr>
-          <w:hyperlink w:anchor="_Toc131950901" w:history="1">
+          <w:hyperlink w:anchor="_Toc132121144" w:history="1">
             <w:r>
               <w:rPr>
                 <w:rStyle w:val="Lienhypertexte"/>
@@ -1226,7 +1226,7 @@
                 <w:noProof/>
                 <w:webHidden/>
               </w:rPr>
-              <w:instrText xml:space="preserve"> PAGEREF _Toc131950901 \h </w:instrText>
+              <w:instrText xml:space="preserve"> PAGEREF _Toc132121144 \h </w:instrText>
             </w:r>
             <w:r>
               <w:rPr>
@@ -1270,7 +1270,7 @@
               <w:lang w:val="fr-FR"/>
             </w:rPr>
           </w:pPr>
-          <w:hyperlink w:anchor="_Toc131950902" w:history="1">
+          <w:hyperlink w:anchor="_Toc132121145" w:history="1">
             <w:r>
               <w:rPr>
                 <w:rStyle w:val="Lienhypertexte"/>
@@ -1284,7 +1284,7 @@
                 <w:noProof/>
                 <w:lang w:val="fr-FR"/>
               </w:rPr>
-              <w:t xml:space="preserve">     </w:t>
+              <w:tab/>
             </w:r>
             <w:r>
               <w:rPr>
@@ -1312,7 +1312,7 @@
                 <w:noProof/>
                 <w:webHidden/>
               </w:rPr>
-              <w:instrText xml:space="preserve"> PAGEREF _Toc131950902 \h </w:instrText>
+              <w:instrText xml:space="preserve"> PAGEREF _Toc132121145 \h </w:instrText>
             </w:r>
             <w:r>
               <w:rPr>
@@ -1356,7 +1356,7 @@
               <w:lang w:val="fr-FR"/>
             </w:rPr>
           </w:pPr>
-          <w:hyperlink w:anchor="_Toc131950903" w:history="1">
+          <w:hyperlink w:anchor="_Toc132121146" w:history="1">
             <w:r>
               <w:rPr>
                 <w:rStyle w:val="Lienhypertexte"/>
@@ -1370,7 +1370,7 @@
                 <w:noProof/>
                 <w:lang w:val="fr-FR"/>
               </w:rPr>
-              <w:t xml:space="preserve">     </w:t>
+              <w:tab/>
             </w:r>
             <w:r>
               <w:rPr>
@@ -1398,7 +1398,7 @@
                 <w:noProof/>
                 <w:webHidden/>
               </w:rPr>
-              <w:instrText xml:space="preserve"> PAGEREF _Toc131950903 \h </w:instrText>
+              <w:instrText xml:space="preserve"> PAGEREF _Toc132121146 \h </w:instrText>
             </w:r>
             <w:r>
               <w:rPr>
@@ -1441,7 +1441,7 @@
               <w:noProof/>
             </w:rPr>
           </w:pPr>
-          <w:hyperlink w:anchor="_Toc131950904" w:history="1">
+          <w:hyperlink w:anchor="_Toc132121147" w:history="1">
             <w:r>
               <w:rPr>
                 <w:rStyle w:val="Lienhypertexte"/>
@@ -1487,7 +1487,7 @@
                 <w:noProof/>
                 <w:webHidden/>
               </w:rPr>
-              <w:instrText xml:space="preserve"> PAGEREF _Toc131950904 \h </w:instrText>
+              <w:instrText xml:space="preserve"> PAGEREF _Toc132121147 \h </w:instrText>
             </w:r>
             <w:r>
               <w:rPr>
@@ -1534,7 +1534,7 @@
               <w:noProof/>
             </w:rPr>
           </w:pPr>
-          <w:hyperlink w:anchor="_Toc131950905" w:history="1">
+          <w:hyperlink w:anchor="_Toc132121148" w:history="1">
             <w:r>
               <w:rPr>
                 <w:rStyle w:val="Lienhypertexte"/>
@@ -1580,7 +1580,7 @@
                 <w:noProof/>
                 <w:webHidden/>
               </w:rPr>
-              <w:instrText xml:space="preserve"> PAGEREF _Toc131950905 \h </w:instrText>
+              <w:instrText xml:space="preserve"> PAGEREF _Toc132121148 \h </w:instrText>
             </w:r>
             <w:r>
               <w:rPr>
@@ -1628,7 +1628,7 @@
               <w:lang w:val="fr-FR"/>
             </w:rPr>
           </w:pPr>
-          <w:hyperlink w:anchor="_Toc131950906" w:history="1">
+          <w:hyperlink w:anchor="_Toc132121149" w:history="1">
             <w:r>
               <w:rPr>
                 <w:rStyle w:val="Lienhypertexte"/>
@@ -1670,7 +1670,7 @@
                 <w:noProof/>
                 <w:webHidden/>
               </w:rPr>
-              <w:instrText xml:space="preserve"> PAGEREF _Toc131950906 \h </w:instrText>
+              <w:instrText xml:space="preserve"> PAGEREF _Toc132121149 \h </w:instrText>
             </w:r>
             <w:r>
               <w:rPr>
@@ -1714,7 +1714,7 @@
               <w:lang w:val="fr-FR"/>
             </w:rPr>
           </w:pPr>
-          <w:hyperlink w:anchor="_Toc131950907" w:history="1">
+          <w:hyperlink w:anchor="_Toc132121150" w:history="1">
             <w:r>
               <w:rPr>
                 <w:rStyle w:val="Lienhypertexte"/>
@@ -1756,7 +1756,7 @@
                 <w:noProof/>
                 <w:webHidden/>
               </w:rPr>
-              <w:instrText xml:space="preserve"> PAGEREF _Toc131950907 \h </w:instrText>
+              <w:instrText xml:space="preserve"> PAGEREF _Toc132121150 \h </w:instrText>
             </w:r>
             <w:r>
               <w:rPr>
@@ -1800,7 +1800,7 @@
               <w:lang w:val="fr-FR"/>
             </w:rPr>
           </w:pPr>
-          <w:hyperlink w:anchor="_Toc131950908" w:history="1">
+          <w:hyperlink w:anchor="_Toc132121151" w:history="1">
             <w:r>
               <w:rPr>
                 <w:rStyle w:val="Lienhypertexte"/>
@@ -1842,7 +1842,7 @@
                 <w:noProof/>
                 <w:webHidden/>
               </w:rPr>
-              <w:instrText xml:space="preserve"> PAGEREF _Toc131950908 \h </w:instrText>
+              <w:instrText xml:space="preserve"> PAGEREF _Toc132121151 \h </w:instrText>
             </w:r>
             <w:r>
               <w:rPr>
@@ -1886,7 +1886,7 @@
               <w:lang w:val="fr-FR"/>
             </w:rPr>
           </w:pPr>
-          <w:hyperlink w:anchor="_Toc131950909" w:history="1">
+          <w:hyperlink w:anchor="_Toc132121152" w:history="1">
             <w:r>
               <w:rPr>
                 <w:rStyle w:val="Lienhypertexte"/>
@@ -1928,7 +1928,7 @@
                 <w:noProof/>
                 <w:webHidden/>
               </w:rPr>
-              <w:instrText xml:space="preserve"> PAGEREF _Toc131950909 \h </w:instrText>
+              <w:instrText xml:space="preserve"> PAGEREF _Toc132121152 \h </w:instrText>
             </w:r>
             <w:r>
               <w:rPr>
@@ -1972,7 +1972,7 @@
               <w:lang w:val="fr-FR"/>
             </w:rPr>
           </w:pPr>
-          <w:hyperlink w:anchor="_Toc131950910" w:history="1">
+          <w:hyperlink w:anchor="_Toc132121153" w:history="1">
             <w:r>
               <w:rPr>
                 <w:rStyle w:val="Lienhypertexte"/>
@@ -2014,7 +2014,7 @@
                 <w:noProof/>
                 <w:webHidden/>
               </w:rPr>
-              <w:instrText xml:space="preserve"> PAGEREF _Toc131950910 \h </w:instrText>
+              <w:instrText xml:space="preserve"> PAGEREF _Toc132121153 \h </w:instrText>
             </w:r>
             <w:r>
               <w:rPr>
@@ -2058,7 +2058,7 @@
               <w:lang w:val="fr-FR"/>
             </w:rPr>
           </w:pPr>
-          <w:hyperlink w:anchor="_Toc131950911" w:history="1">
+          <w:hyperlink w:anchor="_Toc132121154" w:history="1">
             <w:r>
               <w:rPr>
                 <w:rStyle w:val="Lienhypertexte"/>
@@ -2072,7 +2072,7 @@
                 <w:noProof/>
                 <w:lang w:val="fr-FR"/>
               </w:rPr>
-              <w:t xml:space="preserve">     </w:t>
+              <w:tab/>
             </w:r>
             <w:r>
               <w:rPr>
@@ -2100,7 +2100,7 @@
                 <w:noProof/>
                 <w:webHidden/>
               </w:rPr>
-              <w:instrText xml:space="preserve"> PAGEREF _Toc131950911 \h </w:instrText>
+              <w:instrText xml:space="preserve"> PAGEREF _Toc132121154 \h </w:instrText>
             </w:r>
             <w:r>
               <w:rPr>
@@ -2121,6 +2121,92 @@
                 <w:webHidden/>
               </w:rPr>
               <w:t>23</w:t>
+            </w:r>
+            <w:r>
+              <w:rPr>
+                <w:noProof/>
+                <w:webHidden/>
+              </w:rPr>
+              <w:fldChar w:fldCharType="end"/>
+            </w:r>
+          </w:hyperlink>
+        </w:p>
+        <w:p>
+          <w:pPr>
+            <w:pStyle w:val="TM2"/>
+            <w:tabs>
+              <w:tab w:val="left" w:pos="880"/>
+              <w:tab w:val="right" w:leader="dot" w:pos="9019"/>
+            </w:tabs>
+            <w:rPr>
+              <w:rFonts w:asciiTheme="minorHAnsi" w:eastAsiaTheme="minorEastAsia" w:hAnsiTheme="minorHAnsi" w:cstheme="minorBidi"/>
+              <w:noProof/>
+              <w:lang w:val="fr-FR"/>
+            </w:rPr>
+          </w:pPr>
+          <w:hyperlink w:anchor="_Toc132121155" w:history="1">
+            <w:r>
+              <w:rPr>
+                <w:rStyle w:val="Lienhypertexte"/>
+                <w:noProof/>
+              </w:rPr>
+              <w:t>D.</w:t>
+            </w:r>
+            <w:r>
+              <w:rPr>
+                <w:rFonts w:asciiTheme="minorHAnsi" w:eastAsiaTheme="minorEastAsia" w:hAnsiTheme="minorHAnsi" w:cstheme="minorBidi"/>
+                <w:noProof/>
+                <w:lang w:val="fr-FR"/>
+              </w:rPr>
+              <w:tab/>
+            </w:r>
+            <w:r>
+              <w:rPr>
+                <w:rStyle w:val="Lienhypertexte"/>
+                <w:noProof/>
+              </w:rPr>
+              <w:t>Problem encountered &amp; code smells</w:t>
+            </w:r>
+            <w:r>
+              <w:rPr>
+                <w:noProof/>
+                <w:webHidden/>
+              </w:rPr>
+              <w:tab/>
+            </w:r>
+            <w:r>
+              <w:rPr>
+                <w:noProof/>
+                <w:webHidden/>
+              </w:rPr>
+              <w:fldChar w:fldCharType="begin"/>
+            </w:r>
+            <w:r>
+              <w:rPr>
+                <w:noProof/>
+                <w:webHidden/>
+              </w:rPr>
+              <w:instrText xml:space="preserve"> PAGEREF _Toc132121155 \h </w:instrText>
+            </w:r>
+            <w:r>
+              <w:rPr>
+                <w:noProof/>
+                <w:webHidden/>
+              </w:rPr>
+            </w:r>
+            <w:r>
+              <w:rPr>
+                <w:noProof/>
+                <w:webHidden/>
+              </w:rPr>
+              <w:fldChar w:fldCharType="separate"/>
+            </w:r>
+            <w:r>
+              <w:rPr>
+                <w:noProof/>
+                <w:webHidden/>
+              </w:rPr>
+              <w:t>24</w:t>
             </w:r>
             <w:r>
               <w:rPr>
@@ -2144,7 +2230,7 @@
               <w:lang w:val="fr-FR"/>
             </w:rPr>
           </w:pPr>
-          <w:hyperlink w:anchor="_Toc131950912" w:history="1">
+          <w:hyperlink w:anchor="_Toc132121156" w:history="1">
             <w:r>
               <w:rPr>
                 <w:rStyle w:val="Lienhypertexte"/>
@@ -2186,7 +2272,7 @@
                 <w:noProof/>
                 <w:webHidden/>
               </w:rPr>
-              <w:instrText xml:space="preserve"> PAGEREF _Toc131950912 \h </w:instrText>
+              <w:instrText xml:space="preserve"> PAGEREF _Toc132121156 \h </w:instrText>
             </w:r>
             <w:r>
               <w:rPr>
@@ -2230,7 +2316,7 @@
               <w:lang w:val="fr-FR"/>
             </w:rPr>
           </w:pPr>
-          <w:hyperlink w:anchor="_Toc131950913" w:history="1">
+          <w:hyperlink w:anchor="_Toc132121157" w:history="1">
             <w:r>
               <w:rPr>
                 <w:rStyle w:val="Lienhypertexte"/>
@@ -2272,7 +2358,7 @@
                 <w:noProof/>
                 <w:webHidden/>
               </w:rPr>
-              <w:instrText xml:space="preserve"> PAGEREF _Toc131950913 \h </w:instrText>
+              <w:instrText xml:space="preserve"> PAGEREF _Toc132121157 \h </w:instrText>
             </w:r>
             <w:r>
               <w:rPr>
@@ -2316,7 +2402,7 @@
               <w:lang w:val="fr-FR"/>
             </w:rPr>
           </w:pPr>
-          <w:hyperlink w:anchor="_Toc131950914" w:history="1">
+          <w:hyperlink w:anchor="_Toc132121158" w:history="1">
             <w:r>
               <w:rPr>
                 <w:rStyle w:val="Lienhypertexte"/>
@@ -2358,7 +2444,7 @@
                 <w:noProof/>
                 <w:webHidden/>
               </w:rPr>
-              <w:instrText xml:space="preserve"> PAGEREF _Toc131950914 \h </w:instrText>
+              <w:instrText xml:space="preserve"> PAGEREF _Toc132121158 \h </w:instrText>
             </w:r>
             <w:r>
               <w:rPr>
@@ -3603,7 +3689,7 @@
           <w:numId w:val="20"/>
         </w:numPr>
       </w:pPr>
-      <w:bookmarkStart w:id="2" w:name="_Toc131950892"/>
+      <w:bookmarkStart w:id="2" w:name="_Toc132121135"/>
       <w:r>
         <w:lastRenderedPageBreak/>
         <w:t>Project context</w:t>
@@ -3725,7 +3811,7 @@
           <w:u w:val="none"/>
         </w:rPr>
       </w:pPr>
-      <w:bookmarkStart w:id="3" w:name="_Toc131950893"/>
+      <w:bookmarkStart w:id="3" w:name="_Toc132121136"/>
       <w:r>
         <w:t>Requested features</w:t>
       </w:r>
@@ -3740,7 +3826,7 @@
         </w:numPr>
         <w:spacing w:before="0"/>
       </w:pPr>
-      <w:bookmarkStart w:id="4" w:name="_Toc131950894"/>
+      <w:bookmarkStart w:id="4" w:name="_Toc132121137"/>
       <w:r>
         <w:t>Use cases</w:t>
       </w:r>
@@ -3936,27 +4022,14 @@
       <w:r>
         <w:t xml:space="preserve">Figure </w:t>
       </w:r>
-      <w:r>
-        <w:fldChar w:fldCharType="begin"/>
-      </w:r>
-      <w:r>
-        <w:instrText xml:space="preserve"> SEQ Figure \* ARABIC </w:instrText>
-      </w:r>
-      <w:r>
-        <w:fldChar w:fldCharType="separate"/>
-      </w:r>
-      <w:r>
-        <w:rPr>
-          <w:noProof/>
-        </w:rPr>
-        <w:t>1</w:t>
-      </w:r>
-      <w:r>
-        <w:rPr>
-          <w:noProof/>
-        </w:rPr>
-        <w:fldChar w:fldCharType="end"/>
-      </w:r>
+      <w:fldSimple w:instr=" SEQ Figure \* ARABIC ">
+        <w:r>
+          <w:rPr>
+            <w:noProof/>
+          </w:rPr>
+          <w:t>1</w:t>
+        </w:r>
+      </w:fldSimple>
       <w:r>
         <w:t>: Maze game use cases diagram</w:t>
       </w:r>
@@ -4036,27 +4109,14 @@
       <w:r>
         <w:t xml:space="preserve">Figure </w:t>
       </w:r>
-      <w:r>
-        <w:fldChar w:fldCharType="begin"/>
-      </w:r>
-      <w:r>
-        <w:instrText xml:space="preserve"> SEQ Figure \* ARABIC </w:instrText>
-      </w:r>
-      <w:r>
-        <w:fldChar w:fldCharType="separate"/>
-      </w:r>
-      <w:r>
-        <w:rPr>
-          <w:noProof/>
-        </w:rPr>
-        <w:t>2</w:t>
-      </w:r>
-      <w:r>
-        <w:rPr>
-          <w:noProof/>
-        </w:rPr>
-        <w:fldChar w:fldCharType="end"/>
-      </w:r>
+      <w:fldSimple w:instr=" SEQ Figure \* ARABIC ">
+        <w:r>
+          <w:rPr>
+            <w:noProof/>
+          </w:rPr>
+          <w:t>2</w:t>
+        </w:r>
+      </w:fldSimple>
       <w:r>
         <w:t>: "Generate a maze" diagram</w:t>
       </w:r>
@@ -4128,27 +4188,14 @@
       <w:r>
         <w:t xml:space="preserve">Figure </w:t>
       </w:r>
-      <w:r>
-        <w:fldChar w:fldCharType="begin"/>
-      </w:r>
-      <w:r>
-        <w:instrText xml:space="preserve"> SEQ Figure \* ARABIC </w:instrText>
-      </w:r>
-      <w:r>
-        <w:fldChar w:fldCharType="separate"/>
-      </w:r>
-      <w:r>
-        <w:rPr>
-          <w:noProof/>
-        </w:rPr>
-        <w:t>3</w:t>
-      </w:r>
-      <w:r>
-        <w:rPr>
-          <w:noProof/>
-        </w:rPr>
-        <w:fldChar w:fldCharType="end"/>
-      </w:r>
+      <w:fldSimple w:instr=" SEQ Figure \* ARABIC ">
+        <w:r>
+          <w:rPr>
+            <w:noProof/>
+          </w:rPr>
+          <w:t>3</w:t>
+        </w:r>
+      </w:fldSimple>
       <w:r>
         <w:t>: "Move hero" diagram</w:t>
       </w:r>
@@ -4224,27 +4271,14 @@
       <w:r>
         <w:t xml:space="preserve">Figure </w:t>
       </w:r>
-      <w:r>
-        <w:fldChar w:fldCharType="begin"/>
-      </w:r>
-      <w:r>
-        <w:instrText xml:space="preserve"> SEQ Figure \* ARABIC </w:instrText>
-      </w:r>
-      <w:r>
-        <w:fldChar w:fldCharType="separate"/>
-      </w:r>
-      <w:r>
-        <w:rPr>
-          <w:noProof/>
-        </w:rPr>
-        <w:t>4</w:t>
-      </w:r>
-      <w:r>
-        <w:rPr>
-          <w:noProof/>
-        </w:rPr>
-        <w:fldChar w:fldCharType="end"/>
-      </w:r>
+      <w:fldSimple w:instr=" SEQ Figure \* ARABIC ">
+        <w:r>
+          <w:rPr>
+            <w:noProof/>
+          </w:rPr>
+          <w:t>4</w:t>
+        </w:r>
+      </w:fldSimple>
       <w:r>
         <w:t>: "Modify hero's speed" diagram</w:t>
       </w:r>
@@ -4315,27 +4349,14 @@
       <w:r>
         <w:t xml:space="preserve">Figure </w:t>
       </w:r>
-      <w:r>
-        <w:fldChar w:fldCharType="begin"/>
-      </w:r>
-      <w:r>
-        <w:instrText xml:space="preserve"> SEQ Figure \* ARABIC </w:instrText>
-      </w:r>
-      <w:r>
-        <w:fldChar w:fldCharType="separate"/>
-      </w:r>
-      <w:r>
-        <w:rPr>
-          <w:noProof/>
-        </w:rPr>
-        <w:t>5</w:t>
-      </w:r>
-      <w:r>
-        <w:rPr>
-          <w:noProof/>
-        </w:rPr>
-        <w:fldChar w:fldCharType="end"/>
-      </w:r>
+      <w:fldSimple w:instr=" SEQ Figure \* ARABIC ">
+        <w:r>
+          <w:rPr>
+            <w:noProof/>
+          </w:rPr>
+          <w:t>5</w:t>
+        </w:r>
+      </w:fldSimple>
       <w:r>
         <w:t>: "Stop the game" diagram</w:t>
       </w:r>
@@ -4373,7 +4394,7 @@
           <w:numId w:val="16"/>
         </w:numPr>
       </w:pPr>
-      <w:bookmarkStart w:id="10" w:name="_Toc131950895"/>
+      <w:bookmarkStart w:id="10" w:name="_Toc132121138"/>
       <w:r>
         <w:lastRenderedPageBreak/>
         <w:t>Associated functional tests</w:t>
@@ -4616,7 +4637,7 @@
           <w:u w:val="none"/>
         </w:rPr>
       </w:pPr>
-      <w:bookmarkStart w:id="11" w:name="_Toc131950896"/>
+      <w:bookmarkStart w:id="11" w:name="_Toc132121139"/>
       <w:r>
         <w:lastRenderedPageBreak/>
         <w:t>Proposed GUI</w:t>
@@ -4640,7 +4661,7 @@
           <w:numId w:val="3"/>
         </w:numPr>
       </w:pPr>
-      <w:bookmarkStart w:id="12" w:name="_Toc131950897"/>
+      <w:bookmarkStart w:id="12" w:name="_Toc132121140"/>
       <w:r>
         <w:t>Scenarios</w:t>
       </w:r>
@@ -7811,7 +7832,7 @@
           <w:numId w:val="3"/>
         </w:numPr>
       </w:pPr>
-      <w:bookmarkStart w:id="13" w:name="_Toc131950898"/>
+      <w:bookmarkStart w:id="13" w:name="_Toc132121141"/>
       <w:r>
         <w:lastRenderedPageBreak/>
         <w:t>Mock-ups</w:t>
@@ -7903,27 +7924,14 @@
       <w:r>
         <w:t xml:space="preserve">Figure </w:t>
       </w:r>
-      <w:r>
-        <w:fldChar w:fldCharType="begin"/>
-      </w:r>
-      <w:r>
-        <w:instrText xml:space="preserve"> SEQ Figure \* ARABIC </w:instrText>
-      </w:r>
-      <w:r>
-        <w:fldChar w:fldCharType="separate"/>
-      </w:r>
-      <w:r>
-        <w:rPr>
-          <w:noProof/>
-        </w:rPr>
-        <w:t>6</w:t>
-      </w:r>
-      <w:r>
-        <w:rPr>
-          <w:noProof/>
-        </w:rPr>
-        <w:fldChar w:fldCharType="end"/>
-      </w:r>
+      <w:fldSimple w:instr=" SEQ Figure \* ARABIC ">
+        <w:r>
+          <w:rPr>
+            <w:noProof/>
+          </w:rPr>
+          <w:t>6</w:t>
+        </w:r>
+      </w:fldSimple>
       <w:r>
         <w:t>: Game main menu mock-up</w:t>
       </w:r>
@@ -7989,27 +7997,14 @@
       <w:r>
         <w:t xml:space="preserve">Figure </w:t>
       </w:r>
-      <w:r>
-        <w:fldChar w:fldCharType="begin"/>
-      </w:r>
-      <w:r>
-        <w:instrText xml:space="preserve"> SEQ Figure \* ARABIC </w:instrText>
-      </w:r>
-      <w:r>
-        <w:fldChar w:fldCharType="separate"/>
-      </w:r>
-      <w:r>
-        <w:rPr>
-          <w:noProof/>
-        </w:rPr>
-        <w:t>7</w:t>
-      </w:r>
-      <w:r>
-        <w:rPr>
-          <w:noProof/>
-        </w:rPr>
-        <w:fldChar w:fldCharType="end"/>
-      </w:r>
+      <w:fldSimple w:instr=" SEQ Figure \* ARABIC ">
+        <w:r>
+          <w:rPr>
+            <w:noProof/>
+          </w:rPr>
+          <w:t>7</w:t>
+        </w:r>
+      </w:fldSimple>
       <w:r>
         <w:t>: "Generate a maze" mock-up</w:t>
       </w:r>
@@ -8080,27 +8075,14 @@
       <w:r>
         <w:t xml:space="preserve">Figure </w:t>
       </w:r>
-      <w:r>
-        <w:fldChar w:fldCharType="begin"/>
-      </w:r>
-      <w:r>
-        <w:instrText xml:space="preserve"> SEQ Figure \* ARABIC </w:instrText>
-      </w:r>
-      <w:r>
-        <w:fldChar w:fldCharType="separate"/>
-      </w:r>
-      <w:r>
-        <w:rPr>
-          <w:noProof/>
-        </w:rPr>
-        <w:t>8</w:t>
-      </w:r>
-      <w:r>
-        <w:rPr>
-          <w:noProof/>
-        </w:rPr>
-        <w:fldChar w:fldCharType="end"/>
-      </w:r>
+      <w:fldSimple w:instr=" SEQ Figure \* ARABIC ">
+        <w:r>
+          <w:rPr>
+            <w:noProof/>
+          </w:rPr>
+          <w:t>8</w:t>
+        </w:r>
+      </w:fldSimple>
       <w:r>
         <w:t>: "Display the maze" mock-up</w:t>
       </w:r>
@@ -8176,27 +8158,14 @@
       <w:r>
         <w:t xml:space="preserve">Figure </w:t>
       </w:r>
-      <w:r>
-        <w:fldChar w:fldCharType="begin"/>
-      </w:r>
-      <w:r>
-        <w:instrText xml:space="preserve"> SEQ Figure \* ARABIC </w:instrText>
-      </w:r>
-      <w:r>
-        <w:fldChar w:fldCharType="separate"/>
-      </w:r>
-      <w:r>
-        <w:rPr>
-          <w:noProof/>
-        </w:rPr>
-        <w:t>9</w:t>
-      </w:r>
-      <w:r>
-        <w:rPr>
-          <w:noProof/>
-        </w:rPr>
-        <w:fldChar w:fldCharType="end"/>
-      </w:r>
+      <w:fldSimple w:instr=" SEQ Figure \* ARABIC ">
+        <w:r>
+          <w:rPr>
+            <w:noProof/>
+          </w:rPr>
+          <w:t>9</w:t>
+        </w:r>
+      </w:fldSimple>
       <w:r>
         <w:t>: "Running a maze" mock-up</w:t>
       </w:r>
@@ -8267,27 +8236,14 @@
       <w:r>
         <w:t xml:space="preserve">Figure </w:t>
       </w:r>
-      <w:r>
-        <w:fldChar w:fldCharType="begin"/>
-      </w:r>
-      <w:r>
-        <w:instrText xml:space="preserve"> SEQ Figure \* ARABIC </w:instrText>
-      </w:r>
-      <w:r>
-        <w:fldChar w:fldCharType="separate"/>
-      </w:r>
-      <w:r>
-        <w:rPr>
-          <w:noProof/>
-        </w:rPr>
-        <w:t>10</w:t>
-      </w:r>
-      <w:r>
-        <w:rPr>
-          <w:noProof/>
-        </w:rPr>
-        <w:fldChar w:fldCharType="end"/>
-      </w:r>
+      <w:fldSimple w:instr=" SEQ Figure \* ARABIC ">
+        <w:r>
+          <w:rPr>
+            <w:noProof/>
+          </w:rPr>
+          <w:t>10</w:t>
+        </w:r>
+      </w:fldSimple>
       <w:r>
         <w:t>: "Resolve the maze" mock-up</w:t>
       </w:r>
@@ -8347,27 +8303,14 @@
       <w:r>
         <w:t xml:space="preserve">Figure </w:t>
       </w:r>
-      <w:r>
-        <w:fldChar w:fldCharType="begin"/>
-      </w:r>
-      <w:r>
-        <w:instrText xml:space="preserve"> SEQ Figure \* ARABIC </w:instrText>
-      </w:r>
-      <w:r>
-        <w:fldChar w:fldCharType="separate"/>
-      </w:r>
-      <w:r>
-        <w:rPr>
-          <w:noProof/>
-        </w:rPr>
-        <w:t>11</w:t>
-      </w:r>
-      <w:r>
-        <w:rPr>
-          <w:noProof/>
-        </w:rPr>
-        <w:fldChar w:fldCharType="end"/>
-      </w:r>
+      <w:fldSimple w:instr=" SEQ Figure \* ARABIC ">
+        <w:r>
+          <w:rPr>
+            <w:noProof/>
+          </w:rPr>
+          <w:t>11</w:t>
+        </w:r>
+      </w:fldSimple>
       <w:r>
         <w:t>: "Manage items/monsters" mock-up</w:t>
       </w:r>
@@ -8390,7 +8333,7 @@
           <w:u w:val="none"/>
         </w:rPr>
       </w:pPr>
-      <w:bookmarkStart w:id="20" w:name="_Toc131950899"/>
+      <w:bookmarkStart w:id="20" w:name="_Toc132121142"/>
       <w:r>
         <w:lastRenderedPageBreak/>
         <w:t>Structural analysis of the data-driven subject</w:t>
@@ -8410,7 +8353,7 @@
           <w:numId w:val="17"/>
         </w:numPr>
       </w:pPr>
-      <w:bookmarkStart w:id="21" w:name="_Toc131950900"/>
+      <w:bookmarkStart w:id="21" w:name="_Toc132121143"/>
       <w:r>
         <w:t>Data structures</w:t>
       </w:r>
@@ -8424,15 +8367,7 @@
         <w:t>these entities</w:t>
       </w:r>
       <w:r>
-        <w:t xml:space="preserve"> will be </w:t>
-      </w:r>
-      <w:proofErr w:type="gramStart"/>
-      <w:r>
-        <w:t>struct</w:t>
-      </w:r>
-      <w:proofErr w:type="gramEnd"/>
-      <w:r>
-        <w:t xml:space="preserve"> types.</w:t>
+        <w:t xml:space="preserve"> will be struct types.</w:t>
       </w:r>
     </w:p>
     <w:p>
@@ -8508,27 +8443,14 @@
       <w:r>
         <w:t xml:space="preserve">Figure </w:t>
       </w:r>
-      <w:r>
-        <w:fldChar w:fldCharType="begin"/>
-      </w:r>
-      <w:r>
-        <w:instrText xml:space="preserve"> SEQ Figure \* ARABIC </w:instrText>
-      </w:r>
-      <w:r>
-        <w:fldChar w:fldCharType="separate"/>
-      </w:r>
-      <w:r>
-        <w:rPr>
-          <w:noProof/>
-        </w:rPr>
-        <w:t>12</w:t>
-      </w:r>
-      <w:r>
-        <w:rPr>
-          <w:noProof/>
-        </w:rPr>
-        <w:fldChar w:fldCharType="end"/>
-      </w:r>
+      <w:fldSimple w:instr=" SEQ Figure \* ARABIC ">
+        <w:r>
+          <w:rPr>
+            <w:noProof/>
+          </w:rPr>
+          <w:t>12</w:t>
+        </w:r>
+      </w:fldSimple>
       <w:r>
         <w:t>: Class diagram of the system</w:t>
       </w:r>
@@ -8553,7 +8475,7 @@
           <w:numId w:val="17"/>
         </w:numPr>
       </w:pPr>
-      <w:bookmarkStart w:id="23" w:name="_Toc131950901"/>
+      <w:bookmarkStart w:id="23" w:name="_Toc132121144"/>
       <w:r>
         <w:lastRenderedPageBreak/>
         <w:t>Listed types</w:t>
@@ -8576,22 +8498,35 @@
       </w:r>
       <w:proofErr w:type="spellEnd"/>
       <w:r>
+        <w:t xml:space="preserve"> { TREASURE, SWORD, BONUS }</w:t>
+      </w:r>
+      <w:r>
         <w:t xml:space="preserve"> </w:t>
       </w:r>
-      <w:proofErr w:type="gramStart"/>
-      <w:r>
-        <w:t>{ TREASURE</w:t>
-      </w:r>
-      <w:proofErr w:type="gramEnd"/>
-      <w:r>
-        <w:t>, SWORD, BONUS }</w:t>
+      <w:proofErr w:type="spellStart"/>
+      <w:r>
+        <w:t>object_type</w:t>
+      </w:r>
+      <w:proofErr w:type="spellEnd"/>
+    </w:p>
+    <w:p>
+      <w:r>
+        <w:t xml:space="preserve">typedef </w:t>
+      </w:r>
+      <w:proofErr w:type="spellStart"/>
+      <w:r>
+        <w:t>enum</w:t>
+      </w:r>
+      <w:proofErr w:type="spellEnd"/>
+      <w:r>
+        <w:t xml:space="preserve"> { WALL, CORNER }</w:t>
       </w:r>
       <w:r>
         <w:t xml:space="preserve"> </w:t>
       </w:r>
       <w:proofErr w:type="spellStart"/>
       <w:r>
-        <w:t>object_type</w:t>
+        <w:t>case_type</w:t>
       </w:r>
       <w:proofErr w:type="spellEnd"/>
     </w:p>
@@ -8605,71 +8540,26 @@
       </w:r>
       <w:proofErr w:type="spellEnd"/>
       <w:r>
+        <w:t xml:space="preserve"> { NORTH, SOUTH, EAST, WEST }</w:t>
+      </w:r>
+      <w:r>
         <w:t xml:space="preserve"> </w:t>
       </w:r>
-      <w:proofErr w:type="gramStart"/>
-      <w:r>
-        <w:t>{ WALL</w:t>
-      </w:r>
-      <w:proofErr w:type="gramEnd"/>
-      <w:r>
-        <w:t>, CORNER }</w:t>
-      </w:r>
-      <w:r>
-        <w:t xml:space="preserve"> </w:t>
+      <w:r>
+        <w:t>direction</w:t>
+      </w:r>
+    </w:p>
+    <w:p>
+      <w:r>
+        <w:t xml:space="preserve">typedef </w:t>
       </w:r>
       <w:proofErr w:type="spellStart"/>
       <w:r>
-        <w:t>case_type</w:t>
+        <w:t>enum</w:t>
       </w:r>
       <w:proofErr w:type="spellEnd"/>
-    </w:p>
-    <w:p>
-      <w:r>
-        <w:t xml:space="preserve">typedef </w:t>
-      </w:r>
-      <w:proofErr w:type="spellStart"/>
-      <w:r>
-        <w:t>enum</w:t>
-      </w:r>
-      <w:proofErr w:type="spellEnd"/>
-      <w:r>
-        <w:t xml:space="preserve"> </w:t>
-      </w:r>
-      <w:proofErr w:type="gramStart"/>
-      <w:r>
-        <w:t>{ NORTH</w:t>
-      </w:r>
-      <w:proofErr w:type="gramEnd"/>
-      <w:r>
-        <w:t>, SOUTH, EAST, WEST }</w:t>
-      </w:r>
-      <w:r>
-        <w:t xml:space="preserve"> </w:t>
-      </w:r>
-      <w:r>
-        <w:t>direction</w:t>
-      </w:r>
-    </w:p>
-    <w:p>
-      <w:r>
-        <w:t xml:space="preserve">typedef </w:t>
-      </w:r>
-      <w:proofErr w:type="spellStart"/>
-      <w:r>
-        <w:t>enum</w:t>
-      </w:r>
-      <w:proofErr w:type="spellEnd"/>
-      <w:r>
-        <w:t xml:space="preserve"> </w:t>
-      </w:r>
-      <w:proofErr w:type="gramStart"/>
-      <w:r>
-        <w:t>{ ACCELERATE</w:t>
-      </w:r>
-      <w:proofErr w:type="gramEnd"/>
-      <w:r>
-        <w:t>, SLOW }</w:t>
+      <w:r>
+        <w:t xml:space="preserve"> { ACCELERATE, SLOW }</w:t>
       </w:r>
       <w:r>
         <w:t xml:space="preserve"> </w:t>
@@ -8686,7 +8576,7 @@
           <w:numId w:val="17"/>
         </w:numPr>
       </w:pPr>
-      <w:bookmarkStart w:id="24" w:name="_Toc131950902"/>
+      <w:bookmarkStart w:id="24" w:name="_Toc132121145"/>
       <w:r>
         <w:t>Constants</w:t>
       </w:r>
@@ -8723,28 +8613,12 @@
     </w:p>
     <w:p>
       <w:r>
-        <w:t>define SPEED_</w:t>
-      </w:r>
-      <w:proofErr w:type="gramStart"/>
-      <w:r>
-        <w:t>MAX :</w:t>
-      </w:r>
-      <w:proofErr w:type="gramEnd"/>
-      <w:r>
-        <w:t xml:space="preserve"> 50</w:t>
-      </w:r>
-    </w:p>
-    <w:p>
-      <w:r>
-        <w:t>define MAZE_</w:t>
-      </w:r>
-      <w:proofErr w:type="gramStart"/>
-      <w:r>
-        <w:t>CHAR :</w:t>
-      </w:r>
-      <w:proofErr w:type="gramEnd"/>
-      <w:r>
-        <w:t xml:space="preserve"> “█”</w:t>
+        <w:t>define SPEED_MAX : 50</w:t>
+      </w:r>
+    </w:p>
+    <w:p>
+      <w:r>
+        <w:t>define MAZE_CHAR : “█”</w:t>
       </w:r>
     </w:p>
     <w:p/>
@@ -8767,7 +8641,7 @@
           <w:numId w:val="17"/>
         </w:numPr>
       </w:pPr>
-      <w:bookmarkStart w:id="25" w:name="_Toc131950903"/>
+      <w:bookmarkStart w:id="25" w:name="_Toc132121146"/>
       <w:r>
         <w:t>Algorithms</w:t>
       </w:r>
@@ -8798,7 +8672,7 @@
           <w:numId w:val="4"/>
         </w:numPr>
       </w:pPr>
-      <w:bookmarkStart w:id="26" w:name="_Toc131950904"/>
+      <w:bookmarkStart w:id="26" w:name="_Toc132121147"/>
       <w:r>
         <w:t>Maze creation algorithm</w:t>
       </w:r>
@@ -8894,7 +8768,7 @@
           <w:numId w:val="4"/>
         </w:numPr>
       </w:pPr>
-      <w:bookmarkStart w:id="27" w:name="_Toc131950905"/>
+      <w:bookmarkStart w:id="27" w:name="_Toc132121148"/>
       <w:r>
         <w:lastRenderedPageBreak/>
         <w:t xml:space="preserve">Maze </w:t>
@@ -9000,7 +8874,7 @@
           <w:u w:val="none"/>
         </w:rPr>
       </w:pPr>
-      <w:bookmarkStart w:id="28" w:name="_Toc131950906"/>
+      <w:bookmarkStart w:id="28" w:name="_Toc132121149"/>
       <w:r>
         <w:lastRenderedPageBreak/>
         <w:t>Provisional schedule</w:t>
@@ -9339,27 +9213,14 @@
                             <w:r>
                               <w:t xml:space="preserve">Figure </w:t>
                             </w:r>
-                            <w:r>
-                              <w:fldChar w:fldCharType="begin"/>
-                            </w:r>
-                            <w:r>
-                              <w:instrText xml:space="preserve"> SEQ Figure \* ARABIC </w:instrText>
-                            </w:r>
-                            <w:r>
-                              <w:fldChar w:fldCharType="separate"/>
-                            </w:r>
-                            <w:r>
-                              <w:rPr>
-                                <w:noProof/>
-                              </w:rPr>
-                              <w:t>13</w:t>
-                            </w:r>
-                            <w:r>
-                              <w:rPr>
-                                <w:noProof/>
-                              </w:rPr>
-                              <w:fldChar w:fldCharType="end"/>
-                            </w:r>
+                            <w:fldSimple w:instr=" SEQ Figure \* ARABIC ">
+                              <w:r>
+                                <w:rPr>
+                                  <w:noProof/>
+                                </w:rPr>
+                                <w:t>13</w:t>
+                              </w:r>
+                            </w:fldSimple>
                             <w:r>
                               <w:t xml:space="preserve">: </w:t>
                             </w:r>
@@ -9406,27 +9267,14 @@
                       <w:r>
                         <w:t xml:space="preserve">Figure </w:t>
                       </w:r>
-                      <w:r>
-                        <w:fldChar w:fldCharType="begin"/>
-                      </w:r>
-                      <w:r>
-                        <w:instrText xml:space="preserve"> SEQ Figure \* ARABIC </w:instrText>
-                      </w:r>
-                      <w:r>
-                        <w:fldChar w:fldCharType="separate"/>
-                      </w:r>
-                      <w:r>
-                        <w:rPr>
-                          <w:noProof/>
-                        </w:rPr>
-                        <w:t>13</w:t>
-                      </w:r>
-                      <w:r>
-                        <w:rPr>
-                          <w:noProof/>
-                        </w:rPr>
-                        <w:fldChar w:fldCharType="end"/>
-                      </w:r>
+                      <w:fldSimple w:instr=" SEQ Figure \* ARABIC ">
+                        <w:r>
+                          <w:rPr>
+                            <w:noProof/>
+                          </w:rPr>
+                          <w:t>13</w:t>
+                        </w:r>
+                      </w:fldSimple>
                       <w:r>
                         <w:t xml:space="preserve">: </w:t>
                       </w:r>
@@ -9579,27 +9427,14 @@
                             <w:r>
                               <w:t xml:space="preserve">Figure </w:t>
                             </w:r>
-                            <w:r>
-                              <w:fldChar w:fldCharType="begin"/>
-                            </w:r>
-                            <w:r>
-                              <w:instrText xml:space="preserve"> SEQ Figure \* ARABIC </w:instrText>
-                            </w:r>
-                            <w:r>
-                              <w:fldChar w:fldCharType="separate"/>
-                            </w:r>
-                            <w:r>
-                              <w:rPr>
-                                <w:noProof/>
-                              </w:rPr>
-                              <w:t>14</w:t>
-                            </w:r>
-                            <w:r>
-                              <w:rPr>
-                                <w:noProof/>
-                              </w:rPr>
-                              <w:fldChar w:fldCharType="end"/>
-                            </w:r>
+                            <w:fldSimple w:instr=" SEQ Figure \* ARABIC ">
+                              <w:r>
+                                <w:rPr>
+                                  <w:noProof/>
+                                </w:rPr>
+                                <w:t>14</w:t>
+                              </w:r>
+                            </w:fldSimple>
                             <w:r>
                               <w:t xml:space="preserve">: </w:t>
                             </w:r>
@@ -9642,27 +9477,14 @@
                       <w:r>
                         <w:t xml:space="preserve">Figure </w:t>
                       </w:r>
-                      <w:r>
-                        <w:fldChar w:fldCharType="begin"/>
-                      </w:r>
-                      <w:r>
-                        <w:instrText xml:space="preserve"> SEQ Figure \* ARABIC </w:instrText>
-                      </w:r>
-                      <w:r>
-                        <w:fldChar w:fldCharType="separate"/>
-                      </w:r>
-                      <w:r>
-                        <w:rPr>
-                          <w:noProof/>
-                        </w:rPr>
-                        <w:t>14</w:t>
-                      </w:r>
-                      <w:r>
-                        <w:rPr>
-                          <w:noProof/>
-                        </w:rPr>
-                        <w:fldChar w:fldCharType="end"/>
-                      </w:r>
+                      <w:fldSimple w:instr=" SEQ Figure \* ARABIC ">
+                        <w:r>
+                          <w:rPr>
+                            <w:noProof/>
+                          </w:rPr>
+                          <w:t>14</w:t>
+                        </w:r>
+                      </w:fldSimple>
                       <w:r>
                         <w:t xml:space="preserve">: </w:t>
                       </w:r>
@@ -9827,7 +9649,7 @@
           <w:u w:val="none"/>
         </w:rPr>
       </w:pPr>
-      <w:bookmarkStart w:id="33" w:name="_Toc131950907"/>
+      <w:bookmarkStart w:id="33" w:name="_Toc132121150"/>
       <w:r>
         <w:lastRenderedPageBreak/>
         <w:t>Non-functional requirements</w:t>
@@ -10028,7 +9850,7 @@
           <w:numId w:val="11"/>
         </w:numPr>
       </w:pPr>
-      <w:bookmarkStart w:id="34" w:name="_Toc131950908"/>
+      <w:bookmarkStart w:id="34" w:name="_Toc132121151"/>
       <w:r>
         <w:lastRenderedPageBreak/>
         <w:t>Project feedback</w:t>
@@ -10043,7 +9865,7 @@
           <w:numId w:val="25"/>
         </w:numPr>
       </w:pPr>
-      <w:bookmarkStart w:id="35" w:name="_Toc131950909"/>
+      <w:bookmarkStart w:id="35" w:name="_Toc132121152"/>
       <w:r>
         <w:t>Fulfilment of project</w:t>
       </w:r>
@@ -10051,13 +9873,7 @@
     </w:p>
     <w:p>
       <w:r>
-        <w:t>Regarding</w:t>
-      </w:r>
-      <w:r>
-        <w:t xml:space="preserve"> the completion of the project, the expected functionalities have been developed, namely</w:t>
-      </w:r>
-      <w:r>
-        <w:t>:</w:t>
+        <w:t>Regarding the completion of the project, the expected functionalities have been developed, namely:</w:t>
       </w:r>
     </w:p>
     <w:p>
@@ -10078,10 +9894,7 @@
     <w:p/>
     <w:p>
       <w:r>
-        <w:t>The optional functionalities have not been developed due to lack of time, namely</w:t>
-      </w:r>
-      <w:r>
-        <w:t>:</w:t>
+        <w:t>The optional functionalities have not been developed due to lack of time, namely:</w:t>
       </w:r>
     </w:p>
     <w:p>
@@ -10122,9 +9935,9 @@
           <w:noProof/>
         </w:rPr>
         <w:drawing>
-          <wp:inline distT="0" distB="0" distL="0" distR="0" wp14:anchorId="580C7167" wp14:editId="3345A6A7">
-            <wp:extent cx="3837940" cy="3567430"/>
-            <wp:effectExtent l="0" t="0" r="0" b="0"/>
+          <wp:inline distT="0" distB="0" distL="0" distR="0" wp14:anchorId="580C7167" wp14:editId="3C11D65E">
+            <wp:extent cx="3250552" cy="3567430"/>
+            <wp:effectExtent l="0" t="0" r="7620" b="0"/>
             <wp:docPr id="1035193891" name="Image 1"/>
             <wp:cNvGraphicFramePr>
               <a:graphicFrameLocks xmlns:a="http://schemas.openxmlformats.org/drawingml/2006/main" noChangeAspect="1"/>
@@ -10133,7 +9946,7 @@
               <a:graphicData uri="http://schemas.openxmlformats.org/drawingml/2006/picture">
                 <pic:pic xmlns:pic="http://schemas.openxmlformats.org/drawingml/2006/picture">
                   <pic:nvPicPr>
-                    <pic:cNvPr id="0" name="Picture 1"/>
+                    <pic:cNvPr id="1035193891" name="Image 1"/>
                     <pic:cNvPicPr>
                       <a:picLocks noChangeAspect="1" noChangeArrowheads="1"/>
                     </pic:cNvPicPr>
@@ -10146,7 +9959,6 @@
                         </a:ext>
                       </a:extLst>
                     </a:blip>
-                    <a:srcRect/>
                     <a:stretch>
                       <a:fillRect/>
                     </a:stretch>
@@ -10154,7 +9966,7 @@
                   <pic:spPr bwMode="auto">
                     <a:xfrm>
                       <a:off x="0" y="0"/>
-                      <a:ext cx="3837940" cy="3567430"/>
+                      <a:ext cx="3250552" cy="3567430"/>
                     </a:xfrm>
                     <a:prstGeom prst="rect">
                       <a:avLst/>
@@ -10180,36 +9992,21 @@
       <w:r>
         <w:t xml:space="preserve">Figure </w:t>
       </w:r>
-      <w:r>
-        <w:fldChar w:fldCharType="begin"/>
-      </w:r>
-      <w:r>
-        <w:instrText xml:space="preserve"> SEQ Figure \* ARABIC </w:instrText>
-      </w:r>
-      <w:r>
-        <w:fldChar w:fldCharType="separate"/>
-      </w:r>
-      <w:r>
-        <w:rPr>
-          <w:noProof/>
-        </w:rPr>
-        <w:t>15</w:t>
-      </w:r>
-      <w:r>
-        <w:fldChar w:fldCharType="end"/>
-      </w:r>
+      <w:fldSimple w:instr=" SEQ Figure \* ARABIC ">
+        <w:r>
+          <w:rPr>
+            <w:noProof/>
+          </w:rPr>
+          <w:t>15</w:t>
+        </w:r>
+      </w:fldSimple>
       <w:r>
         <w:t xml:space="preserve">: </w:t>
       </w:r>
       <w:r>
-        <w:t xml:space="preserve">Maze generated, solved and </w:t>
-      </w:r>
-      <w:proofErr w:type="gramStart"/>
-      <w:r>
-        <w:t>displayed</w:t>
+        <w:t>Maze generated, solved and displayed</w:t>
       </w:r>
       <w:bookmarkEnd w:id="36"/>
-      <w:proofErr w:type="gramEnd"/>
     </w:p>
     <w:p>
       <w:r>
@@ -10219,13 +10016,7 @@
     <w:p>
       <w:r>
         <w:lastRenderedPageBreak/>
-        <w:t xml:space="preserve">However, as previously mentioned, the functionality of moving the hero, monsters and objects has not been implemented. Although these are optional, they were </w:t>
-      </w:r>
-      <w:r>
-        <w:t>considered</w:t>
-      </w:r>
-      <w:r>
-        <w:t xml:space="preserve"> in the deadline.</w:t>
+        <w:t>However, as previously mentioned, the functionality of moving the hero, monsters and objects has not been implemented. Although these are optional, they were considered in the deadline.</w:t>
       </w:r>
     </w:p>
     <w:p/>
@@ -10249,7 +10040,7 @@
           <w:numId w:val="25"/>
         </w:numPr>
       </w:pPr>
-      <w:bookmarkStart w:id="37" w:name="_Toc131950910"/>
+      <w:bookmarkStart w:id="37" w:name="_Toc132121153"/>
       <w:r>
         <w:t>Algorithmic complexity</w:t>
       </w:r>
@@ -10336,7 +10127,7 @@
           <w:numId w:val="25"/>
         </w:numPr>
       </w:pPr>
-      <w:bookmarkStart w:id="38" w:name="_Toc131950911"/>
+      <w:bookmarkStart w:id="38" w:name="_Toc132121154"/>
       <w:r>
         <w:t>Program benchmarks</w:t>
       </w:r>
@@ -10364,30 +10155,37 @@
       <w:r>
         <w:t xml:space="preserve">Therefore, by using the </w:t>
       </w:r>
-      <w:proofErr w:type="gramStart"/>
-      <w:r>
-        <w:t>clock(</w:t>
-      </w:r>
-      <w:proofErr w:type="gramEnd"/>
-      <w:r>
-        <w:t xml:space="preserve">) function of the C library </w:t>
+      <w:r>
+        <w:t>time()</w:t>
+      </w:r>
+      <w:r>
+        <w:t xml:space="preserve"> function of </w:t>
+      </w:r>
+      <w:r>
+        <w:t>Unix</w:t>
+      </w:r>
+      <w:r>
+        <w:t xml:space="preserve">, </w:t>
+      </w:r>
+      <w:r>
+        <w:t xml:space="preserve">a measure of </w:t>
+      </w:r>
+      <w:r>
+        <w:t>the execution time for the generation and the resolution of the maze</w:t>
+      </w:r>
+      <w:r>
+        <w:t xml:space="preserve"> could be done</w:t>
+      </w:r>
+      <w:r>
+        <w:t xml:space="preserve">, regarding the </w:t>
       </w:r>
       <w:proofErr w:type="spellStart"/>
       <w:r>
-        <w:t>time.h</w:t>
+        <w:t>usr_time</w:t>
       </w:r>
       <w:proofErr w:type="spellEnd"/>
       <w:r>
-        <w:t xml:space="preserve">, </w:t>
-      </w:r>
-      <w:r>
-        <w:t xml:space="preserve">a measure of </w:t>
-      </w:r>
-      <w:r>
-        <w:t>the execution time for the generation and the resolution of the maze</w:t>
-      </w:r>
-      <w:r>
-        <w:t xml:space="preserve"> could be done</w:t>
+        <w:t xml:space="preserve"> value at the end of execution</w:t>
       </w:r>
       <w:r>
         <w:t>.</w:t>
@@ -10396,7 +10194,7 @@
     <w:p/>
     <w:p>
       <w:r>
-        <w:t>8</w:t>
+        <w:t>19</w:t>
       </w:r>
       <w:r>
         <w:t xml:space="preserve"> maze sizes </w:t>
@@ -10408,262 +10206,7 @@
         <w:t>to obtain an optimal result, knowing that these sizes must be divisible by 3.</w:t>
       </w:r>
       <w:r>
-        <w:t xml:space="preserve"> </w:t>
-      </w:r>
-      <w:r>
-        <w:t>This gives the following result:</w:t>
-      </w:r>
-    </w:p>
-    <w:p/>
-    <w:tbl>
-      <w:tblPr>
-        <w:tblStyle w:val="Grilledutableau"/>
-        <w:tblW w:w="0" w:type="auto"/>
-        <w:tblLook w:val="04A0" w:firstRow="1" w:lastRow="0" w:firstColumn="1" w:lastColumn="0" w:noHBand="0" w:noVBand="1"/>
-      </w:tblPr>
-      <w:tblGrid>
-        <w:gridCol w:w="4509"/>
-        <w:gridCol w:w="4510"/>
-      </w:tblGrid>
-      <w:tr>
-        <w:tc>
-          <w:tcPr>
-            <w:tcW w:w="4509" w:type="dxa"/>
-          </w:tcPr>
-          <w:p>
-            <w:r>
-              <w:t>Maze size</w:t>
-            </w:r>
-          </w:p>
-        </w:tc>
-        <w:tc>
-          <w:tcPr>
-            <w:tcW w:w="4510" w:type="dxa"/>
-          </w:tcPr>
-          <w:p>
-            <w:r>
-              <w:t>Execution time</w:t>
-            </w:r>
-          </w:p>
-        </w:tc>
-      </w:tr>
-      <w:tr>
-        <w:tc>
-          <w:tcPr>
-            <w:tcW w:w="4509" w:type="dxa"/>
-          </w:tcPr>
-          <w:p>
-            <w:r>
-              <w:t>7</w:t>
-            </w:r>
-          </w:p>
-        </w:tc>
-        <w:tc>
-          <w:tcPr>
-            <w:tcW w:w="4510" w:type="dxa"/>
-          </w:tcPr>
-          <w:p>
-            <w:r>
-              <w:t>0.000026 s</w:t>
-            </w:r>
-          </w:p>
-        </w:tc>
-      </w:tr>
-      <w:tr>
-        <w:tc>
-          <w:tcPr>
-            <w:tcW w:w="4509" w:type="dxa"/>
-          </w:tcPr>
-          <w:p>
-            <w:r>
-              <w:t>13</w:t>
-            </w:r>
-          </w:p>
-        </w:tc>
-        <w:tc>
-          <w:tcPr>
-            <w:tcW w:w="4510" w:type="dxa"/>
-          </w:tcPr>
-          <w:p>
-            <w:r>
-              <w:t>0.00002</w:t>
-            </w:r>
-            <w:r>
-              <w:t>9</w:t>
-            </w:r>
-            <w:r>
-              <w:t xml:space="preserve"> s</w:t>
-            </w:r>
-          </w:p>
-        </w:tc>
-      </w:tr>
-      <w:tr>
-        <w:tc>
-          <w:tcPr>
-            <w:tcW w:w="4509" w:type="dxa"/>
-          </w:tcPr>
-          <w:p>
-            <w:r>
-              <w:t>29</w:t>
-            </w:r>
-          </w:p>
-        </w:tc>
-        <w:tc>
-          <w:tcPr>
-            <w:tcW w:w="4510" w:type="dxa"/>
-          </w:tcPr>
-          <w:p>
-            <w:r>
-              <w:t>0.0000</w:t>
-            </w:r>
-            <w:r>
-              <w:t>51</w:t>
-            </w:r>
-            <w:r>
-              <w:t xml:space="preserve"> s</w:t>
-            </w:r>
-          </w:p>
-        </w:tc>
-      </w:tr>
-      <w:tr>
-        <w:tc>
-          <w:tcPr>
-            <w:tcW w:w="4509" w:type="dxa"/>
-          </w:tcPr>
-          <w:p>
-            <w:r>
-              <w:t>53</w:t>
-            </w:r>
-          </w:p>
-        </w:tc>
-        <w:tc>
-          <w:tcPr>
-            <w:tcW w:w="4510" w:type="dxa"/>
-          </w:tcPr>
-          <w:p>
-            <w:r>
-              <w:t>0.0000</w:t>
-            </w:r>
-            <w:r>
-              <w:t>82</w:t>
-            </w:r>
-            <w:r>
-              <w:t xml:space="preserve"> s</w:t>
-            </w:r>
-          </w:p>
-        </w:tc>
-      </w:tr>
-      <w:tr>
-        <w:tc>
-          <w:tcPr>
-            <w:tcW w:w="4509" w:type="dxa"/>
-          </w:tcPr>
-          <w:p>
-            <w:r>
-              <w:t>109</w:t>
-            </w:r>
-          </w:p>
-        </w:tc>
-        <w:tc>
-          <w:tcPr>
-            <w:tcW w:w="4510" w:type="dxa"/>
-          </w:tcPr>
-          <w:p>
-            <w:r>
-              <w:t>0.000</w:t>
-            </w:r>
-            <w:r>
-              <w:t>101</w:t>
-            </w:r>
-            <w:r>
-              <w:t xml:space="preserve"> s</w:t>
-            </w:r>
-          </w:p>
-        </w:tc>
-      </w:tr>
-      <w:tr>
-        <w:tc>
-          <w:tcPr>
-            <w:tcW w:w="4509" w:type="dxa"/>
-          </w:tcPr>
-          <w:p>
-            <w:r>
-              <w:t>176</w:t>
-            </w:r>
-          </w:p>
-        </w:tc>
-        <w:tc>
-          <w:tcPr>
-            <w:tcW w:w="4510" w:type="dxa"/>
-          </w:tcPr>
-          <w:p>
-            <w:r>
-              <w:t>0.000</w:t>
-            </w:r>
-            <w:r>
-              <w:t>157</w:t>
-            </w:r>
-            <w:r>
-              <w:t xml:space="preserve"> s</w:t>
-            </w:r>
-          </w:p>
-        </w:tc>
-      </w:tr>
-      <w:tr>
-        <w:tc>
-          <w:tcPr>
-            <w:tcW w:w="4509" w:type="dxa"/>
-          </w:tcPr>
-          <w:p>
-            <w:r>
-              <w:t>211</w:t>
-            </w:r>
-          </w:p>
-        </w:tc>
-        <w:tc>
-          <w:tcPr>
-            <w:tcW w:w="4510" w:type="dxa"/>
-          </w:tcPr>
-          <w:p>
-            <w:r>
-              <w:t>0.000</w:t>
-            </w:r>
-            <w:r>
-              <w:t>203</w:t>
-            </w:r>
-            <w:r>
-              <w:t xml:space="preserve"> s</w:t>
-            </w:r>
-          </w:p>
-        </w:tc>
-      </w:tr>
-      <w:tr>
-        <w:tc>
-          <w:tcPr>
-            <w:tcW w:w="4509" w:type="dxa"/>
-          </w:tcPr>
-          <w:p>
-            <w:r>
-              <w:t>300</w:t>
-            </w:r>
-          </w:p>
-        </w:tc>
-        <w:tc>
-          <w:tcPr>
-            <w:tcW w:w="4510" w:type="dxa"/>
-          </w:tcPr>
-          <w:p>
-            <w:r>
-              <w:t>0 s</w:t>
-            </w:r>
-          </w:p>
-        </w:tc>
-      </w:tr>
-    </w:tbl>
-    <w:p/>
-    <w:p>
-      <w:r>
-        <w:t>It is observable that the program crashes around size 300. This is due to the maximum memory restriction of the dynamic allocation function malloc.</w:t>
+        <w:t xml:space="preserve"> This gives the following result:</w:t>
       </w:r>
     </w:p>
     <w:p>
@@ -10677,10 +10220,10 @@
         </w:rPr>
         <w:lastRenderedPageBreak/>
         <w:drawing>
-          <wp:inline distT="0" distB="0" distL="0" distR="0" wp14:anchorId="739588E7" wp14:editId="697600B7">
-            <wp:extent cx="4705350" cy="2886075"/>
-            <wp:effectExtent l="0" t="0" r="0" b="9525"/>
-            <wp:docPr id="1611592080" name="Image 1" descr="Une image contenant graphique&#10;&#10;Description générée automatiquement"/>
+          <wp:inline distT="0" distB="0" distL="0" distR="0" wp14:anchorId="739588E7" wp14:editId="2776612E">
+            <wp:extent cx="6114960" cy="2381250"/>
+            <wp:effectExtent l="0" t="0" r="635" b="0"/>
+            <wp:docPr id="1611592080" name="Image 1"/>
             <wp:cNvGraphicFramePr>
               <a:graphicFrameLocks xmlns:a="http://schemas.openxmlformats.org/drawingml/2006/main" noChangeAspect="1"/>
             </wp:cNvGraphicFramePr>
@@ -10688,11 +10231,17 @@
               <a:graphicData uri="http://schemas.openxmlformats.org/drawingml/2006/picture">
                 <pic:pic xmlns:pic="http://schemas.openxmlformats.org/drawingml/2006/picture">
                   <pic:nvPicPr>
-                    <pic:cNvPr id="1611592080" name="Image 1" descr="Une image contenant graphique&#10;&#10;Description générée automatiquement"/>
+                    <pic:cNvPr id="1611592080" name="Image 1"/>
                     <pic:cNvPicPr/>
                   </pic:nvPicPr>
                   <pic:blipFill>
-                    <a:blip r:embed="rId35"/>
+                    <a:blip r:embed="rId35">
+                      <a:extLst>
+                        <a:ext uri="{28A0092B-C50C-407E-A947-70E740481C1C}">
+                          <a14:useLocalDpi xmlns:a14="http://schemas.microsoft.com/office/drawing/2010/main" val="0"/>
+                        </a:ext>
+                      </a:extLst>
+                    </a:blip>
                     <a:stretch>
                       <a:fillRect/>
                     </a:stretch>
@@ -10700,7 +10249,7 @@
                   <pic:spPr>
                     <a:xfrm>
                       <a:off x="0" y="0"/>
-                      <a:ext cx="4705350" cy="2886075"/>
+                      <a:ext cx="6132973" cy="2388264"/>
                     </a:xfrm>
                     <a:prstGeom prst="rect">
                       <a:avLst/>
@@ -10722,24 +10271,14 @@
       <w:r>
         <w:t xml:space="preserve">Figure </w:t>
       </w:r>
-      <w:r>
-        <w:fldChar w:fldCharType="begin"/>
-      </w:r>
-      <w:r>
-        <w:instrText xml:space="preserve"> SEQ Figure \* ARABIC </w:instrText>
-      </w:r>
-      <w:r>
-        <w:fldChar w:fldCharType="separate"/>
-      </w:r>
-      <w:r>
-        <w:rPr>
-          <w:noProof/>
-        </w:rPr>
-        <w:t>16</w:t>
-      </w:r>
-      <w:r>
-        <w:fldChar w:fldCharType="end"/>
-      </w:r>
+      <w:fldSimple w:instr=" SEQ Figure \* ARABIC ">
+        <w:r>
+          <w:rPr>
+            <w:noProof/>
+          </w:rPr>
+          <w:t>16</w:t>
+        </w:r>
+      </w:fldSimple>
       <w:r>
         <w:t xml:space="preserve">: </w:t>
       </w:r>
@@ -10747,6 +10286,69 @@
         <w:t>Graph of execution time versus maze size</w:t>
       </w:r>
       <w:bookmarkEnd w:id="39"/>
+    </w:p>
+    <w:p/>
+    <w:p>
+      <w:r>
+        <w:t xml:space="preserve">It is observable that the program crashes </w:t>
+      </w:r>
+      <w:r>
+        <w:t>at</w:t>
+      </w:r>
+      <w:r>
+        <w:t xml:space="preserve"> size 3</w:t>
+      </w:r>
+      <w:r>
+        <w:t>68 by 368</w:t>
+      </w:r>
+      <w:r>
+        <w:t>. This is due to the maximum memory restriction of the dynamic allocation function malloc.</w:t>
+      </w:r>
+    </w:p>
+    <w:p/>
+    <w:p>
+      <w:r>
+        <w:t>An important point in this project is also to discuss the various problems encountered.</w:t>
+      </w:r>
+    </w:p>
+    <w:p/>
+    <w:p>
+      <w:pPr>
+        <w:pStyle w:val="Titre2"/>
+        <w:numPr>
+          <w:ilvl w:val="0"/>
+          <w:numId w:val="25"/>
+        </w:numPr>
+      </w:pPr>
+      <w:bookmarkStart w:id="40" w:name="_Toc132121155"/>
+      <w:r>
+        <w:t>Problem encountered</w:t>
+      </w:r>
+      <w:r>
+        <w:t xml:space="preserve"> &amp; code smells</w:t>
+      </w:r>
+      <w:bookmarkEnd w:id="40"/>
+    </w:p>
+    <w:p/>
+    <w:p>
+      <w:r>
+        <w:t>In the case of this program, the non-Linux compatibility is very bad. Indeed, after having tried to compile the program under Windows, it can be observed that the terminal does not interpret special characters such as the solid blocks constituting the walls of the labyrinth or the direction arrows.</w:t>
+      </w:r>
+    </w:p>
+    <w:p/>
+    <w:p>
+      <w:r>
+        <w:t xml:space="preserve">Overall, the project was carried out in a rather clean manner. In addition to being properly architected and commented on, it is indented. However, </w:t>
+      </w:r>
+      <w:r>
+        <w:t>some code smells could have been avoided here and there.</w:t>
+      </w:r>
+      <w:r>
+        <w:t xml:space="preserve"> </w:t>
+      </w:r>
+      <w:r>
+        <w:t>Moreover, it would have been interesting to make our programme interactive with the notion of heroes moving around etc...</w:t>
+      </w:r>
     </w:p>
     <w:p/>
     <w:p>
@@ -10774,16 +10376,22 @@
           <w:u w:val="none"/>
         </w:rPr>
       </w:pPr>
-      <w:bookmarkStart w:id="40" w:name="_Toc131950912"/>
+      <w:bookmarkStart w:id="41" w:name="_Toc132121156"/>
       <w:r>
         <w:lastRenderedPageBreak/>
         <w:t>Conclusion</w:t>
       </w:r>
-      <w:bookmarkEnd w:id="40"/>
-    </w:p>
-    <w:p>
-      <w:r>
-        <w:t>Writing a specification for the production of a game such as the labyrinth in C is an essential step to ensure the success of the project.</w:t>
+      <w:bookmarkEnd w:id="41"/>
+    </w:p>
+    <w:p>
+      <w:r>
+        <w:t xml:space="preserve">Writing a specification </w:t>
+      </w:r>
+      <w:r>
+        <w:t>to produce</w:t>
+      </w:r>
+      <w:r>
+        <w:t xml:space="preserve"> a game such as the labyrinth in C is an essential step to ensure the success of the project.</w:t>
       </w:r>
     </w:p>
     <w:p>
@@ -10849,12 +10457,12 @@
           <w:u w:val="none"/>
         </w:rPr>
       </w:pPr>
-      <w:bookmarkStart w:id="41" w:name="_Toc131950913"/>
+      <w:bookmarkStart w:id="42" w:name="_Toc132121157"/>
       <w:r>
         <w:lastRenderedPageBreak/>
         <w:t>Bibliography</w:t>
       </w:r>
-      <w:bookmarkEnd w:id="41"/>
+      <w:bookmarkEnd w:id="42"/>
     </w:p>
     <w:p/>
     <w:p>
@@ -11120,11 +10728,11 @@
           <w:numId w:val="6"/>
         </w:numPr>
       </w:pPr>
-      <w:bookmarkStart w:id="42" w:name="_Toc131950914"/>
+      <w:bookmarkStart w:id="43" w:name="_Toc132121158"/>
       <w:r>
         <w:t>Glossary</w:t>
       </w:r>
-      <w:bookmarkEnd w:id="42"/>
+      <w:bookmarkEnd w:id="43"/>
     </w:p>
     <w:p/>
     <w:p>
@@ -12822,7 +12430,7 @@
   <w:abstractNum w:abstractNumId="12" w15:restartNumberingAfterBreak="0">
     <w:nsid w:val="2B4E0DEC"/>
     <w:multiLevelType w:val="hybridMultilevel"/>
-    <w:tmpl w:val="735025DE"/>
+    <w:tmpl w:val="55C28F4C"/>
     <w:lvl w:ilvl="0" w:tplc="040C0015">
       <w:start w:val="1"/>
       <w:numFmt w:val="upperLetter"/>
@@ -15435,4 +15043,10 @@
     <ds:schemaRef ds:uri="http://schemas.openxmlformats.org/officeDocument/2006/bibliography"/>
   </ds:schemaRefs>
 </ds:datastoreItem>
+</file>
+
+<file path=docMetadata/LabelInfo.xml><?xml version="1.0" encoding="utf-8"?>
+<clbl:labelList xmlns:clbl="http://schemas.microsoft.com/office/2020/mipLabelMetadata">
+  <clbl:label id="{07222825-62ea-40f3-96b5-5375c07996e2}" enabled="1" method="Privileged" siteId="{90c7a20a-f34b-40bf-bc48-b9253b6f5d20}" contentBits="0" removed="0"/>
+</clbl:labelList>
 </file>
</xml_diff>